<commit_message>
Test Plan Paragrafo 6- Da definire
</commit_message>
<xml_diff>
--- a/Documentazione/Testing/Test Case Summary Report.docx
+++ b/Documentazione/Testing/Test Case Summary Report.docx
@@ -2671,11 +2671,46 @@
       <w:pPr>
         <w:pStyle w:val="Gpstesto"/>
       </w:pPr>
+      <w:r>
+        <w:t xml:space="preserve">Testing di Unità </w:t>
+      </w:r>
     </w:p>
     <w:p>
       <w:pPr>
         <w:pStyle w:val="Gpstesto"/>
       </w:pPr>
+      <w:r>
+        <w:t>Testing Funzionale</w:t>
+      </w:r>
+    </w:p>
+    <w:p>
+      <w:pPr>
+        <w:pStyle w:val="Gpstesto"/>
+      </w:pPr>
+      <w:r>
+        <w:t>Testing di Sistema (RAD)?</w:t>
+      </w:r>
+    </w:p>
+    <w:p>
+      <w:pPr>
+        <w:pStyle w:val="Gpstesto"/>
+      </w:pPr>
+      <w:r>
+        <w:t>Testing di Integrazione</w:t>
+      </w:r>
+    </w:p>
+    <w:p>
+      <w:pPr>
+        <w:pStyle w:val="Gpstesto"/>
+      </w:pPr>
+    </w:p>
+    <w:p>
+      <w:pPr>
+        <w:pStyle w:val="Gpstesto"/>
+      </w:pPr>
+      <w:r>
+        <w:t>Abbiamo utilizzato la tecnica del Black-Box Testing per lo Unit Testing</w:t>
+      </w:r>
     </w:p>
     <w:p>
       <w:pPr>
@@ -2710,7 +2745,6 @@
         <w:ind w:left="709"/>
       </w:pPr>
       <w:r>
-        <w:lastRenderedPageBreak/>
         <w:t>Test Plan</w:t>
       </w:r>
     </w:p>

</xml_diff>